<commit_message>
Next Set of Tutorials
12-14
</commit_message>
<xml_diff>
--- a/TutorialNotes.docx
+++ b/TutorialNotes.docx
@@ -661,7 +661,6 @@
           <w:sz w:val="24"/>
           <w:szCs w:val="24"/>
         </w:rPr>
-        <w:lastRenderedPageBreak/>
         <w:t>Tutorial 6: Groups and Axes</w:t>
       </w:r>
     </w:p>
@@ -1319,7 +1318,6 @@
           <w:sz w:val="24"/>
           <w:szCs w:val="24"/>
         </w:rPr>
-        <w:lastRenderedPageBreak/>
         <w:t xml:space="preserve">Selection: </w:t>
       </w:r>
       <w:r>
@@ -1610,13 +1608,25 @@
           <w:szCs w:val="24"/>
         </w:rPr>
       </w:pPr>
-      <w:r>
-        <w:rPr>
-          <w:rFonts w:ascii="Times New Roman" w:hAnsi="Times New Roman" w:cs="Times New Roman"/>
-          <w:b/>
-          <w:sz w:val="24"/>
-          <w:szCs w:val="24"/>
-        </w:rPr>
+    </w:p>
+    <w:p>
+      <w:pPr>
+        <w:pStyle w:val="PlainText"/>
+        <w:rPr>
+          <w:rFonts w:ascii="Times New Roman" w:hAnsi="Times New Roman" w:cs="Times New Roman"/>
+          <w:b/>
+          <w:sz w:val="24"/>
+          <w:szCs w:val="24"/>
+        </w:rPr>
+      </w:pPr>
+      <w:r>
+        <w:rPr>
+          <w:rFonts w:ascii="Times New Roman" w:hAnsi="Times New Roman" w:cs="Times New Roman"/>
+          <w:b/>
+          <w:sz w:val="24"/>
+          <w:szCs w:val="24"/>
+        </w:rPr>
+        <w:lastRenderedPageBreak/>
         <w:t>Tutorial 8 Transitions:</w:t>
       </w:r>
     </w:p>
@@ -1838,6 +1848,41 @@
       <w:pPr>
         <w:pStyle w:val="PlainText"/>
       </w:pPr>
+    </w:p>
+    <w:p>
+      <w:pPr>
+        <w:pStyle w:val="PlainText"/>
+      </w:pPr>
+    </w:p>
+    <w:p>
+      <w:pPr>
+        <w:pStyle w:val="PlainText"/>
+      </w:pPr>
+    </w:p>
+    <w:p>
+      <w:pPr>
+        <w:pStyle w:val="PlainText"/>
+      </w:pPr>
+    </w:p>
+    <w:p>
+      <w:pPr>
+        <w:pStyle w:val="PlainText"/>
+      </w:pPr>
+    </w:p>
+    <w:p>
+      <w:pPr>
+        <w:pStyle w:val="PlainText"/>
+      </w:pPr>
+    </w:p>
+    <w:p>
+      <w:pPr>
+        <w:pStyle w:val="PlainText"/>
+      </w:pPr>
+    </w:p>
+    <w:p>
+      <w:pPr>
+        <w:pStyle w:val="PlainText"/>
+      </w:pPr>
       <w:r>
         <w:t xml:space="preserve">For data files (JSON, CSV, </w:t>
       </w:r>
@@ -1954,7 +1999,19 @@
           <w:rPr>
             <w:rStyle w:val="Hyperlink"/>
           </w:rPr>
-          <w:t>http://localhost:8000/</w:t>
+          <w:t>http://localhost:800</w:t>
+        </w:r>
+        <w:r>
+          <w:rPr>
+            <w:rStyle w:val="Hyperlink"/>
+          </w:rPr>
+          <w:t>0</w:t>
+        </w:r>
+        <w:r>
+          <w:rPr>
+            <w:rStyle w:val="Hyperlink"/>
+          </w:rPr>
+          <w:t>/</w:t>
         </w:r>
       </w:hyperlink>
       <w:r>
@@ -2464,39 +2521,26 @@
     <w:p>
       <w:pPr>
         <w:pStyle w:val="PlainText"/>
-        <w:rPr>
-          <w:rFonts w:ascii="Times New Roman" w:hAnsi="Times New Roman" w:cs="Times New Roman"/>
-          <w:b/>
-          <w:sz w:val="24"/>
-          <w:szCs w:val="24"/>
-        </w:rPr>
-      </w:pPr>
-      <w:r>
-        <w:rPr>
-          <w:rFonts w:ascii="Times New Roman" w:hAnsi="Times New Roman" w:cs="Times New Roman"/>
-          <w:b/>
-          <w:sz w:val="24"/>
-          <w:szCs w:val="24"/>
-        </w:rPr>
-        <w:t>Tutorial 11</w:t>
-      </w:r>
-      <w:r>
-        <w:rPr>
-          <w:rFonts w:ascii="Times New Roman" w:hAnsi="Times New Roman" w:cs="Times New Roman"/>
-          <w:b/>
-          <w:sz w:val="24"/>
-          <w:szCs w:val="24"/>
-        </w:rPr>
-        <w:t xml:space="preserve">- </w:t>
-      </w:r>
-      <w:r>
-        <w:rPr>
-          <w:rFonts w:ascii="Times New Roman" w:hAnsi="Times New Roman" w:cs="Times New Roman"/>
-          <w:b/>
-          <w:sz w:val="24"/>
-          <w:szCs w:val="24"/>
-        </w:rPr>
-        <w:t>Paths</w:t>
+      </w:pPr>
+    </w:p>
+    <w:p>
+      <w:pPr>
+        <w:pStyle w:val="PlainText"/>
+        <w:rPr>
+          <w:rFonts w:ascii="Times New Roman" w:hAnsi="Times New Roman" w:cs="Times New Roman"/>
+          <w:b/>
+          <w:sz w:val="24"/>
+          <w:szCs w:val="24"/>
+        </w:rPr>
+      </w:pPr>
+      <w:r>
+        <w:rPr>
+          <w:rFonts w:ascii="Times New Roman" w:hAnsi="Times New Roman" w:cs="Times New Roman"/>
+          <w:b/>
+          <w:sz w:val="24"/>
+          <w:szCs w:val="24"/>
+        </w:rPr>
+        <w:t>Tutorial 11- Paths</w:t>
       </w:r>
     </w:p>
     <w:p>
@@ -2578,10 +2622,7 @@
       </w:r>
       <w:proofErr w:type="spellEnd"/>
       <w:r>
-        <w:t xml:space="preserve"> property: </w:t>
-      </w:r>
-      <w:r>
-        <w:t xml:space="preserve">The transform property applies a 2D or 3D transformation to an element. This property allows you to rotate, scale, move, </w:t>
+        <w:t xml:space="preserve"> property: The transform property applies a 2D or 3D transformation to an element. This property allows you to rotate, scale, move, </w:t>
       </w:r>
       <w:proofErr w:type="gramStart"/>
       <w:r>
@@ -2733,22 +2774,582 @@
       <w:pPr>
         <w:pStyle w:val="NormalWeb"/>
       </w:pPr>
+    </w:p>
+    <w:p>
+      <w:pPr>
+        <w:pStyle w:val="PlainText"/>
+        <w:rPr>
+          <w:rFonts w:ascii="Times New Roman" w:hAnsi="Times New Roman" w:cs="Times New Roman"/>
+          <w:b/>
+          <w:sz w:val="24"/>
+          <w:szCs w:val="24"/>
+        </w:rPr>
+      </w:pPr>
+      <w:r>
+        <w:rPr>
+          <w:rFonts w:ascii="Times New Roman" w:hAnsi="Times New Roman" w:cs="Times New Roman"/>
+          <w:b/>
+          <w:sz w:val="24"/>
+          <w:szCs w:val="24"/>
+        </w:rPr>
+        <w:t>Tutorial 12 - Arcs</w:t>
+      </w:r>
+    </w:p>
+    <w:p>
+      <w:pPr>
+        <w:pStyle w:val="PlainText"/>
+        <w:rPr>
+          <w:rFonts w:ascii="Times New Roman" w:hAnsi="Times New Roman" w:cs="Times New Roman"/>
+          <w:sz w:val="24"/>
+          <w:szCs w:val="24"/>
+        </w:rPr>
+      </w:pPr>
+      <w:r>
+        <w:rPr>
+          <w:rFonts w:ascii="Times New Roman" w:hAnsi="Times New Roman" w:cs="Times New Roman"/>
+          <w:sz w:val="24"/>
+          <w:szCs w:val="24"/>
+        </w:rPr>
+        <w:t>-arcs ... see code</w:t>
+      </w:r>
+    </w:p>
+    <w:p>
+      <w:pPr>
+        <w:pStyle w:val="PlainText"/>
+        <w:rPr>
+          <w:rFonts w:ascii="Times New Roman" w:hAnsi="Times New Roman" w:cs="Times New Roman"/>
+          <w:sz w:val="24"/>
+          <w:szCs w:val="24"/>
+        </w:rPr>
+      </w:pPr>
+    </w:p>
+    <w:p>
+      <w:pPr>
+        <w:pStyle w:val="PlainText"/>
+        <w:rPr>
+          <w:rFonts w:ascii="Times New Roman" w:hAnsi="Times New Roman" w:cs="Times New Roman"/>
+          <w:b/>
+          <w:sz w:val="24"/>
+          <w:szCs w:val="24"/>
+        </w:rPr>
+      </w:pPr>
+      <w:r>
+        <w:rPr>
+          <w:rFonts w:ascii="Times New Roman" w:hAnsi="Times New Roman" w:cs="Times New Roman"/>
+          <w:b/>
+          <w:sz w:val="24"/>
+          <w:szCs w:val="24"/>
+        </w:rPr>
+        <w:t>Tutorial 13 - The Pie Layout</w:t>
+      </w:r>
+    </w:p>
+    <w:p>
+      <w:pPr>
+        <w:pStyle w:val="PlainText"/>
+        <w:rPr>
+          <w:rFonts w:ascii="Times New Roman" w:hAnsi="Times New Roman" w:cs="Times New Roman"/>
+          <w:sz w:val="24"/>
+          <w:szCs w:val="24"/>
+        </w:rPr>
+      </w:pPr>
+    </w:p>
+    <w:p>
+      <w:pPr>
+        <w:pStyle w:val="PlainText"/>
+        <w:rPr>
+          <w:rFonts w:ascii="Times New Roman" w:hAnsi="Times New Roman" w:cs="Times New Roman"/>
+          <w:sz w:val="24"/>
+          <w:szCs w:val="24"/>
+        </w:rPr>
+      </w:pPr>
+      <w:r>
+        <w:rPr>
+          <w:rFonts w:ascii="Times New Roman" w:hAnsi="Times New Roman" w:cs="Times New Roman"/>
+          <w:sz w:val="24"/>
+          <w:szCs w:val="24"/>
+        </w:rPr>
+        <w:tab/>
+      </w:r>
+      <w:proofErr w:type="gramStart"/>
+      <w:r>
+        <w:rPr>
+          <w:rFonts w:ascii="Times New Roman" w:hAnsi="Times New Roman" w:cs="Times New Roman"/>
+          <w:sz w:val="24"/>
+          <w:szCs w:val="24"/>
+        </w:rPr>
+        <w:t>corresponding</w:t>
+      </w:r>
+      <w:proofErr w:type="gramEnd"/>
+      <w:r>
+        <w:rPr>
+          <w:rFonts w:ascii="Times New Roman" w:hAnsi="Times New Roman" w:cs="Times New Roman"/>
+          <w:sz w:val="24"/>
+          <w:szCs w:val="24"/>
+        </w:rPr>
+        <w:t xml:space="preserve"> to the code comments:</w:t>
+      </w:r>
+    </w:p>
+    <w:p>
+      <w:pPr>
+        <w:pStyle w:val="PlainText"/>
+        <w:rPr>
+          <w:rFonts w:ascii="Times New Roman" w:hAnsi="Times New Roman" w:cs="Times New Roman"/>
+          <w:sz w:val="24"/>
+          <w:szCs w:val="24"/>
+        </w:rPr>
+      </w:pPr>
+      <w:r>
+        <w:rPr>
+          <w:rFonts w:ascii="Times New Roman" w:hAnsi="Times New Roman" w:cs="Times New Roman"/>
+          <w:sz w:val="24"/>
+          <w:szCs w:val="24"/>
+        </w:rPr>
+        <w:t xml:space="preserve">1) </w:t>
+      </w:r>
+      <w:r>
+        <w:rPr>
+          <w:noProof/>
+        </w:rPr>
+        <w:drawing>
+          <wp:inline distT="0" distB="0" distL="0" distR="0" wp14:anchorId="40483E24" wp14:editId="38A84458">
+            <wp:extent cx="2343150" cy="1181100"/>
+            <wp:effectExtent l="0" t="0" r="0" b="0"/>
+            <wp:docPr id="4" name="Picture 4"/>
+            <wp:cNvGraphicFramePr>
+              <a:graphicFrameLocks xmlns:a="http://schemas.openxmlformats.org/drawingml/2006/main" noChangeAspect="1"/>
+            </wp:cNvGraphicFramePr>
+            <a:graphic xmlns:a="http://schemas.openxmlformats.org/drawingml/2006/main">
+              <a:graphicData uri="http://schemas.openxmlformats.org/drawingml/2006/picture">
+                <pic:pic xmlns:pic="http://schemas.openxmlformats.org/drawingml/2006/picture">
+                  <pic:nvPicPr>
+                    <pic:cNvPr id="1" name=""/>
+                    <pic:cNvPicPr/>
+                  </pic:nvPicPr>
+                  <pic:blipFill>
+                    <a:blip r:embed="rId10"/>
+                    <a:stretch>
+                      <a:fillRect/>
+                    </a:stretch>
+                  </pic:blipFill>
+                  <pic:spPr>
+                    <a:xfrm>
+                      <a:off x="0" y="0"/>
+                      <a:ext cx="2343150" cy="1181100"/>
+                    </a:xfrm>
+                    <a:prstGeom prst="rect">
+                      <a:avLst/>
+                    </a:prstGeom>
+                  </pic:spPr>
+                </pic:pic>
+              </a:graphicData>
+            </a:graphic>
+          </wp:inline>
+        </w:drawing>
+      </w:r>
+    </w:p>
+    <w:p>
+      <w:pPr>
+        <w:pStyle w:val="PlainText"/>
+        <w:rPr>
+          <w:rFonts w:ascii="Times New Roman" w:hAnsi="Times New Roman" w:cs="Times New Roman"/>
+          <w:sz w:val="24"/>
+          <w:szCs w:val="24"/>
+        </w:rPr>
+      </w:pPr>
+    </w:p>
+    <w:p>
+      <w:pPr>
+        <w:pStyle w:val="PlainText"/>
+        <w:rPr>
+          <w:rFonts w:ascii="Times New Roman" w:hAnsi="Times New Roman" w:cs="Times New Roman"/>
+          <w:b/>
+          <w:sz w:val="24"/>
+          <w:szCs w:val="24"/>
+        </w:rPr>
+      </w:pPr>
+      <w:r>
+        <w:rPr>
+          <w:rFonts w:ascii="Times New Roman" w:hAnsi="Times New Roman" w:cs="Times New Roman"/>
+          <w:b/>
+          <w:sz w:val="24"/>
+          <w:szCs w:val="24"/>
+        </w:rPr>
+        <w:t>Tutorial- 14- The Tree Layout</w:t>
+      </w:r>
+      <w:r>
+        <w:rPr>
+          <w:rFonts w:ascii="Times New Roman" w:hAnsi="Times New Roman" w:cs="Times New Roman"/>
+          <w:sz w:val="24"/>
+          <w:szCs w:val="24"/>
+        </w:rPr>
+        <w:t xml:space="preserve"> </w:t>
+      </w:r>
+      <w:r>
+        <w:rPr>
+          <w:rFonts w:ascii="Times New Roman" w:hAnsi="Times New Roman" w:cs="Times New Roman"/>
+          <w:sz w:val="24"/>
+          <w:szCs w:val="24"/>
+        </w:rPr>
+        <w:t>(1/2)</w:t>
+      </w:r>
+    </w:p>
+    <w:p>
+      <w:pPr>
+        <w:pStyle w:val="PlainText"/>
+        <w:rPr>
+          <w:rFonts w:ascii="Times New Roman" w:hAnsi="Times New Roman" w:cs="Times New Roman"/>
+          <w:sz w:val="24"/>
+          <w:szCs w:val="24"/>
+        </w:rPr>
+      </w:pPr>
+      <w:r>
+        <w:rPr>
+          <w:rFonts w:ascii="Times New Roman" w:hAnsi="Times New Roman" w:cs="Times New Roman"/>
+          <w:sz w:val="24"/>
+          <w:szCs w:val="24"/>
+        </w:rPr>
+        <w:t>http://jsonlint.com/ to check if JSON is valid</w:t>
+      </w:r>
+    </w:p>
+    <w:p>
+      <w:pPr>
+        <w:pStyle w:val="PlainText"/>
+        <w:rPr>
+          <w:rFonts w:ascii="Times New Roman" w:hAnsi="Times New Roman" w:cs="Times New Roman"/>
+          <w:sz w:val="24"/>
+          <w:szCs w:val="24"/>
+        </w:rPr>
+      </w:pPr>
+    </w:p>
+    <w:p>
+      <w:pPr>
+        <w:pStyle w:val="PlainText"/>
+        <w:rPr>
+          <w:rFonts w:ascii="Times New Roman" w:hAnsi="Times New Roman" w:cs="Times New Roman"/>
+          <w:sz w:val="24"/>
+          <w:szCs w:val="24"/>
+        </w:rPr>
+      </w:pPr>
+    </w:p>
+    <w:p>
+      <w:pPr>
+        <w:pStyle w:val="PlainText"/>
+        <w:rPr>
+          <w:rFonts w:ascii="Times New Roman" w:hAnsi="Times New Roman" w:cs="Times New Roman"/>
+          <w:b/>
+          <w:sz w:val="24"/>
+          <w:szCs w:val="24"/>
+        </w:rPr>
+      </w:pPr>
+    </w:p>
+    <w:p>
+      <w:pPr>
+        <w:pStyle w:val="PlainText"/>
+        <w:rPr>
+          <w:rFonts w:ascii="Times New Roman" w:hAnsi="Times New Roman" w:cs="Times New Roman"/>
+          <w:b/>
+          <w:sz w:val="24"/>
+          <w:szCs w:val="24"/>
+        </w:rPr>
+      </w:pPr>
+    </w:p>
+    <w:p>
+      <w:pPr>
+        <w:pStyle w:val="PlainText"/>
+        <w:rPr>
+          <w:rFonts w:ascii="Times New Roman" w:hAnsi="Times New Roman" w:cs="Times New Roman"/>
+          <w:b/>
+          <w:sz w:val="24"/>
+          <w:szCs w:val="24"/>
+        </w:rPr>
+      </w:pPr>
+    </w:p>
+    <w:p>
+      <w:pPr>
+        <w:pStyle w:val="PlainText"/>
+        <w:rPr>
+          <w:rFonts w:ascii="Times New Roman" w:hAnsi="Times New Roman" w:cs="Times New Roman"/>
+          <w:b/>
+          <w:sz w:val="24"/>
+          <w:szCs w:val="24"/>
+        </w:rPr>
+      </w:pPr>
+    </w:p>
+    <w:p>
+      <w:pPr>
+        <w:pStyle w:val="PlainText"/>
+        <w:rPr>
+          <w:rFonts w:ascii="Times New Roman" w:hAnsi="Times New Roman" w:cs="Times New Roman"/>
+          <w:b/>
+          <w:sz w:val="24"/>
+          <w:szCs w:val="24"/>
+        </w:rPr>
+      </w:pPr>
+    </w:p>
+    <w:p>
+      <w:pPr>
+        <w:pStyle w:val="PlainText"/>
+        <w:rPr>
+          <w:rFonts w:ascii="Times New Roman" w:hAnsi="Times New Roman" w:cs="Times New Roman"/>
+          <w:b/>
+          <w:sz w:val="24"/>
+          <w:szCs w:val="24"/>
+        </w:rPr>
+      </w:pPr>
+    </w:p>
+    <w:p>
+      <w:pPr>
+        <w:pStyle w:val="PlainText"/>
+        <w:rPr>
+          <w:rFonts w:ascii="Times New Roman" w:hAnsi="Times New Roman" w:cs="Times New Roman"/>
+          <w:b/>
+          <w:sz w:val="24"/>
+          <w:szCs w:val="24"/>
+        </w:rPr>
+      </w:pPr>
+    </w:p>
+    <w:p>
+      <w:pPr>
+        <w:pStyle w:val="PlainText"/>
+        <w:rPr>
+          <w:rFonts w:ascii="Times New Roman" w:hAnsi="Times New Roman" w:cs="Times New Roman"/>
+          <w:b/>
+          <w:sz w:val="24"/>
+          <w:szCs w:val="24"/>
+        </w:rPr>
+      </w:pPr>
+    </w:p>
+    <w:p>
+      <w:pPr>
+        <w:pStyle w:val="PlainText"/>
+        <w:rPr>
+          <w:rFonts w:ascii="Times New Roman" w:hAnsi="Times New Roman" w:cs="Times New Roman"/>
+          <w:b/>
+          <w:sz w:val="24"/>
+          <w:szCs w:val="24"/>
+        </w:rPr>
+      </w:pPr>
+    </w:p>
+    <w:p>
+      <w:pPr>
+        <w:pStyle w:val="PlainText"/>
+        <w:rPr>
+          <w:rFonts w:ascii="Times New Roman" w:hAnsi="Times New Roman" w:cs="Times New Roman"/>
+          <w:b/>
+          <w:sz w:val="24"/>
+          <w:szCs w:val="24"/>
+        </w:rPr>
+      </w:pPr>
+    </w:p>
+    <w:p>
+      <w:pPr>
+        <w:pStyle w:val="PlainText"/>
+        <w:rPr>
+          <w:rFonts w:ascii="Times New Roman" w:hAnsi="Times New Roman" w:cs="Times New Roman"/>
+          <w:b/>
+          <w:sz w:val="24"/>
+          <w:szCs w:val="24"/>
+        </w:rPr>
+      </w:pPr>
+    </w:p>
+    <w:p>
+      <w:pPr>
+        <w:pStyle w:val="PlainText"/>
+        <w:rPr>
+          <w:rFonts w:ascii="Times New Roman" w:hAnsi="Times New Roman" w:cs="Times New Roman"/>
+          <w:b/>
+          <w:sz w:val="24"/>
+          <w:szCs w:val="24"/>
+        </w:rPr>
+      </w:pPr>
+    </w:p>
+    <w:p>
+      <w:pPr>
+        <w:pStyle w:val="PlainText"/>
+        <w:rPr>
+          <w:rFonts w:ascii="Times New Roman" w:hAnsi="Times New Roman" w:cs="Times New Roman"/>
+          <w:b/>
+          <w:sz w:val="24"/>
+          <w:szCs w:val="24"/>
+        </w:rPr>
+      </w:pPr>
+    </w:p>
+    <w:p>
+      <w:pPr>
+        <w:pStyle w:val="PlainText"/>
+        <w:rPr>
+          <w:rFonts w:ascii="Times New Roman" w:hAnsi="Times New Roman" w:cs="Times New Roman"/>
+          <w:b/>
+          <w:sz w:val="24"/>
+          <w:szCs w:val="24"/>
+        </w:rPr>
+      </w:pPr>
+    </w:p>
+    <w:p>
+      <w:pPr>
+        <w:pStyle w:val="PlainText"/>
+        <w:rPr>
+          <w:rFonts w:ascii="Times New Roman" w:hAnsi="Times New Roman" w:cs="Times New Roman"/>
+          <w:b/>
+          <w:sz w:val="24"/>
+          <w:szCs w:val="24"/>
+        </w:rPr>
+      </w:pPr>
+    </w:p>
+    <w:p>
+      <w:pPr>
+        <w:pStyle w:val="PlainText"/>
+        <w:rPr>
+          <w:rFonts w:ascii="Times New Roman" w:hAnsi="Times New Roman" w:cs="Times New Roman"/>
+          <w:b/>
+          <w:sz w:val="24"/>
+          <w:szCs w:val="24"/>
+        </w:rPr>
+      </w:pPr>
+    </w:p>
+    <w:p>
+      <w:pPr>
+        <w:pStyle w:val="PlainText"/>
+        <w:rPr>
+          <w:rFonts w:ascii="Times New Roman" w:hAnsi="Times New Roman" w:cs="Times New Roman"/>
+          <w:b/>
+          <w:sz w:val="24"/>
+          <w:szCs w:val="24"/>
+        </w:rPr>
+      </w:pPr>
+    </w:p>
+    <w:p>
+      <w:pPr>
+        <w:pStyle w:val="PlainText"/>
+        <w:rPr>
+          <w:rFonts w:ascii="Times New Roman" w:hAnsi="Times New Roman" w:cs="Times New Roman"/>
+          <w:sz w:val="24"/>
+          <w:szCs w:val="24"/>
+        </w:rPr>
+      </w:pPr>
+      <w:r>
+        <w:rPr>
+          <w:rFonts w:ascii="Times New Roman" w:hAnsi="Times New Roman" w:cs="Times New Roman"/>
+          <w:b/>
+          <w:sz w:val="24"/>
+          <w:szCs w:val="24"/>
+        </w:rPr>
+        <w:t xml:space="preserve">Tutorial 15 - The Tree Layout </w:t>
+      </w:r>
+      <w:r>
+        <w:rPr>
+          <w:rFonts w:ascii="Times New Roman" w:hAnsi="Times New Roman" w:cs="Times New Roman"/>
+          <w:sz w:val="24"/>
+          <w:szCs w:val="24"/>
+        </w:rPr>
+        <w:t>(1/2)</w:t>
+      </w:r>
+    </w:p>
+    <w:p>
+      <w:pPr>
+        <w:pStyle w:val="PlainText"/>
+        <w:rPr>
+          <w:rFonts w:ascii="Times New Roman" w:hAnsi="Times New Roman" w:cs="Times New Roman"/>
+          <w:sz w:val="24"/>
+          <w:szCs w:val="24"/>
+        </w:rPr>
+      </w:pPr>
+      <w:r>
+        <w:rPr>
+          <w:noProof/>
+        </w:rPr>
+        <w:drawing>
+          <wp:inline distT="0" distB="0" distL="0" distR="0" wp14:anchorId="24FB6060" wp14:editId="77C32A5A">
+            <wp:extent cx="4067175" cy="3095625"/>
+            <wp:effectExtent l="0" t="0" r="9525" b="9525"/>
+            <wp:docPr id="5" name="Picture 5"/>
+            <wp:cNvGraphicFramePr>
+              <a:graphicFrameLocks xmlns:a="http://schemas.openxmlformats.org/drawingml/2006/main" noChangeAspect="1"/>
+            </wp:cNvGraphicFramePr>
+            <a:graphic xmlns:a="http://schemas.openxmlformats.org/drawingml/2006/main">
+              <a:graphicData uri="http://schemas.openxmlformats.org/drawingml/2006/picture">
+                <pic:pic xmlns:pic="http://schemas.openxmlformats.org/drawingml/2006/picture">
+                  <pic:nvPicPr>
+                    <pic:cNvPr id="1" name=""/>
+                    <pic:cNvPicPr/>
+                  </pic:nvPicPr>
+                  <pic:blipFill>
+                    <a:blip r:embed="rId11"/>
+                    <a:stretch>
+                      <a:fillRect/>
+                    </a:stretch>
+                  </pic:blipFill>
+                  <pic:spPr>
+                    <a:xfrm>
+                      <a:off x="0" y="0"/>
+                      <a:ext cx="4067175" cy="3095625"/>
+                    </a:xfrm>
+                    <a:prstGeom prst="rect">
+                      <a:avLst/>
+                    </a:prstGeom>
+                  </pic:spPr>
+                </pic:pic>
+              </a:graphicData>
+            </a:graphic>
+          </wp:inline>
+        </w:drawing>
+      </w:r>
+    </w:p>
+    <w:p>
+      <w:pPr>
+        <w:pStyle w:val="PlainText"/>
+        <w:rPr>
+          <w:rFonts w:ascii="Times New Roman" w:hAnsi="Times New Roman" w:cs="Times New Roman"/>
+          <w:sz w:val="24"/>
+          <w:szCs w:val="24"/>
+        </w:rPr>
+      </w:pPr>
       <w:bookmarkStart w:id="0" w:name="_GoBack"/>
       <w:bookmarkEnd w:id="0"/>
-    </w:p>
-    <w:p>
-      <w:pPr>
-        <w:pStyle w:val="PlainText"/>
-        <w:rPr>
-          <w:rFonts w:ascii="Times New Roman" w:hAnsi="Times New Roman" w:cs="Times New Roman"/>
-          <w:sz w:val="24"/>
-          <w:szCs w:val="24"/>
-        </w:rPr>
-      </w:pPr>
+      <w:r>
+        <w:rPr>
+          <w:noProof/>
+        </w:rPr>
+        <w:drawing>
+          <wp:inline distT="0" distB="0" distL="0" distR="0" wp14:anchorId="6E730A0A" wp14:editId="40AAEAC0">
+            <wp:extent cx="4133850" cy="3000375"/>
+            <wp:effectExtent l="0" t="0" r="0" b="9525"/>
+            <wp:docPr id="6" name="Picture 6"/>
+            <wp:cNvGraphicFramePr>
+              <a:graphicFrameLocks xmlns:a="http://schemas.openxmlformats.org/drawingml/2006/main" noChangeAspect="1"/>
+            </wp:cNvGraphicFramePr>
+            <a:graphic xmlns:a="http://schemas.openxmlformats.org/drawingml/2006/main">
+              <a:graphicData uri="http://schemas.openxmlformats.org/drawingml/2006/picture">
+                <pic:pic xmlns:pic="http://schemas.openxmlformats.org/drawingml/2006/picture">
+                  <pic:nvPicPr>
+                    <pic:cNvPr id="1" name=""/>
+                    <pic:cNvPicPr/>
+                  </pic:nvPicPr>
+                  <pic:blipFill>
+                    <a:blip r:embed="rId12"/>
+                    <a:stretch>
+                      <a:fillRect/>
+                    </a:stretch>
+                  </pic:blipFill>
+                  <pic:spPr>
+                    <a:xfrm>
+                      <a:off x="0" y="0"/>
+                      <a:ext cx="4133850" cy="3000375"/>
+                    </a:xfrm>
+                    <a:prstGeom prst="rect">
+                      <a:avLst/>
+                    </a:prstGeom>
+                  </pic:spPr>
+                </pic:pic>
+              </a:graphicData>
+            </a:graphic>
+          </wp:inline>
+        </w:drawing>
+      </w:r>
     </w:p>
     <w:sectPr>
       <w:pgSz w:w="12240" w:h="15840"/>
-      <w:pgMar w:top="1440" w:right="1502" w:bottom="1440" w:left="1501" w:header="720" w:footer="720" w:gutter="0"/>
+      <w:pgMar w:top="720" w:right="720" w:bottom="720" w:left="720" w:header="720" w:footer="720" w:gutter="0"/>
       <w:cols w:space="720"/>
       <w:docGrid w:linePitch="360"/>
     </w:sectPr>
@@ -3321,6 +3922,18 @@
       <w:szCs w:val="24"/>
     </w:rPr>
   </w:style>
+  <w:style w:type="character" w:styleId="FollowedHyperlink">
+    <w:name w:val="FollowedHyperlink"/>
+    <w:basedOn w:val="DefaultParagraphFont"/>
+    <w:uiPriority w:val="99"/>
+    <w:semiHidden/>
+    <w:unhideWhenUsed/>
+    <w:rsid w:val="003C6F55"/>
+    <w:rPr>
+      <w:color w:val="954F72" w:themeColor="followedHyperlink"/>
+      <w:u w:val="single"/>
+    </w:rPr>
+  </w:style>
 </w:styles>
 </file>
 

</xml_diff>